<commit_message>
MVC pro- 2 - trying to deploy but no luck on hosting
Let see
</commit_message>
<xml_diff>
--- a/Week-5/Tech_Gadget_MVC_Database.docx
+++ b/Week-5/Tech_Gadget_MVC_Database.docx
@@ -32,6 +32,8 @@
           <w:u w:val="single"/>
         </w:rPr>
       </w:pPr>
+      <w:bookmarkStart w:id="0" w:name="OLE_LINK1"/>
+      <w:bookmarkStart w:id="1" w:name="OLE_LINK2"/>
       <w:r>
         <w:rPr>
           <w:b/>
@@ -78,7 +80,15 @@
         <w:t xml:space="preserve">the </w:t>
       </w:r>
       <w:r>
-        <w:t xml:space="preserve">specification and detail of the tech gadget like mobile phones and ipads. It can be extended via category for further expansion of the devices. </w:t>
+        <w:t xml:space="preserve">specification and detail of the tech gadget like mobile phones and </w:t>
+      </w:r>
+      <w:proofErr w:type="spellStart"/>
+      <w:r>
+        <w:t>ipads</w:t>
+      </w:r>
+      <w:proofErr w:type="spellEnd"/>
+      <w:r>
+        <w:t xml:space="preserve">. It can be extended via category for further expansion of the devices. </w:t>
       </w:r>
     </w:p>
     <w:p/>
@@ -223,6 +233,8 @@
         <w:t xml:space="preserve">Review and comments </w:t>
       </w:r>
     </w:p>
+    <w:bookmarkEnd w:id="0"/>
+    <w:bookmarkEnd w:id="1"/>
     <w:p>
       <w:pPr>
         <w:pStyle w:val="ListParagraph"/>

</xml_diff>